<commit_message>
Agregar quincena en movimiento de empleado, buscar empleado de honorarios al generar contrato y seguir con desarrollo de reporte de cifras de control.
</commit_message>
<xml_diff>
--- a/rh/gestion_empleados/archivos/prueba.docx
+++ b/rh/gestion_empleados/archivos/prueba.docx
@@ -5654,6 +5654,9 @@
     </w:p>
     <w:p>
       <w:pPr>
+        <w:tabs>
+          <w:tab w:val="left" w:pos="11482"/>
+        </w:tabs>
         <w:spacing w:before="47" w:line="242" w:lineRule="auto"/>
         <w:ind w:left="340" w:right="102" w:hanging="240"/>
         <w:jc w:val="both"/>
@@ -8642,21 +8645,31 @@
           <w:b/>
           <w:sz w:val="10"/>
           <w:szCs w:val="10"/>
-          <w:highlight w:val="yellow"/>
-          <w:lang w:val="es-MX"/>
-        </w:rPr>
-        <w:t>202</w:t>
-      </w:r>
-      <w:r>
-        <w:rPr>
-          <w:rFonts w:ascii="Arial" w:eastAsia="Arial" w:hAnsi="Arial" w:cs="Arial"/>
-          <w:b/>
-          <w:sz w:val="10"/>
-          <w:szCs w:val="10"/>
-          <w:highlight w:val="yellow"/>
-          <w:lang w:val="es-MX"/>
-        </w:rPr>
-        <w:t>4</w:t>
+          <w:lang w:val="es-MX"/>
+        </w:rPr>
+        <w:t>{{</w:t>
+      </w:r>
+      <w:proofErr w:type="spellStart"/>
+      <w:r>
+        <w:rPr>
+          <w:rFonts w:ascii="Arial" w:eastAsia="Arial" w:hAnsi="Arial" w:cs="Arial"/>
+          <w:b/>
+          <w:sz w:val="10"/>
+          <w:szCs w:val="10"/>
+          <w:lang w:val="es-MX"/>
+        </w:rPr>
+        <w:t>anio</w:t>
+      </w:r>
+      <w:proofErr w:type="spellEnd"/>
+      <w:r>
+        <w:rPr>
+          <w:rFonts w:ascii="Arial" w:eastAsia="Arial" w:hAnsi="Arial" w:cs="Arial"/>
+          <w:b/>
+          <w:sz w:val="10"/>
+          <w:szCs w:val="10"/>
+          <w:lang w:val="es-MX"/>
+        </w:rPr>
+        <w:t>}}</w:t>
       </w:r>
       <w:r>
         <w:rPr>
@@ -10787,17 +10800,27 @@
           <w:szCs w:val="10"/>
           <w:lang w:val="es-MX"/>
         </w:rPr>
-        <w:t>LICENCIATURA</w:t>
-      </w:r>
-      <w:r>
-        <w:rPr>
-          <w:rFonts w:ascii="Arial" w:eastAsia="Arial" w:hAnsi="Arial" w:cs="Arial"/>
-          <w:spacing w:val="2"/>
-          <w:sz w:val="10"/>
-          <w:szCs w:val="10"/>
-          <w:lang w:val="es-MX"/>
-        </w:rPr>
-        <w:t xml:space="preserve"> </w:t>
+        <w:t>{{</w:t>
+      </w:r>
+      <w:proofErr w:type="spellStart"/>
+      <w:r>
+        <w:rPr>
+          <w:rFonts w:ascii="Arial" w:eastAsia="Arial" w:hAnsi="Arial" w:cs="Arial"/>
+          <w:sz w:val="10"/>
+          <w:szCs w:val="10"/>
+          <w:lang w:val="es-MX"/>
+        </w:rPr>
+        <w:t>NivelEscolar</w:t>
+      </w:r>
+      <w:proofErr w:type="spellEnd"/>
+      <w:r>
+        <w:rPr>
+          <w:rFonts w:ascii="Arial" w:eastAsia="Arial" w:hAnsi="Arial" w:cs="Arial"/>
+          <w:sz w:val="10"/>
+          <w:szCs w:val="10"/>
+          <w:lang w:val="es-MX"/>
+        </w:rPr>
+        <w:t xml:space="preserve">}} </w:t>
       </w:r>
       <w:r>
         <w:rPr>
@@ -10825,7 +10848,36 @@
           <w:szCs w:val="10"/>
           <w:lang w:val="es-MX"/>
         </w:rPr>
-        <w:t xml:space="preserve">XXXXXXXXXXXXXXXXXX (SE AJUSTA DE </w:t>
+        <w:t>{{</w:t>
+      </w:r>
+      <w:proofErr w:type="spellStart"/>
+      <w:r>
+        <w:rPr>
+          <w:rFonts w:ascii="Arial" w:eastAsia="Arial" w:hAnsi="Arial" w:cs="Arial"/>
+          <w:sz w:val="10"/>
+          <w:szCs w:val="10"/>
+          <w:lang w:val="es-MX"/>
+        </w:rPr>
+        <w:t>FormacionEducativa</w:t>
+      </w:r>
+      <w:proofErr w:type="spellEnd"/>
+      <w:r>
+        <w:rPr>
+          <w:rFonts w:ascii="Arial" w:eastAsia="Arial" w:hAnsi="Arial" w:cs="Arial"/>
+          <w:sz w:val="10"/>
+          <w:szCs w:val="10"/>
+          <w:lang w:val="es-MX"/>
+        </w:rPr>
+        <w:t xml:space="preserve">}} </w:t>
+      </w:r>
+      <w:r>
+        <w:rPr>
+          <w:rFonts w:ascii="Arial" w:eastAsia="Arial" w:hAnsi="Arial" w:cs="Arial"/>
+          <w:sz w:val="10"/>
+          <w:szCs w:val="10"/>
+          <w:lang w:val="es-MX"/>
+        </w:rPr>
+        <w:t xml:space="preserve">(SE AJUSTA DE </w:t>
       </w:r>
       <w:proofErr w:type="gramStart"/>
       <w:r>
@@ -11326,7 +11378,7 @@
           <w:sz w:val="10"/>
           <w:szCs w:val="10"/>
         </w:rPr>
-        <w:t>XXXXXXXXXXXXXXXX</w:t>
+        <w:t>{{RFC}}</w:t>
       </w:r>
       <w:r>
         <w:rPr>
@@ -11522,7 +11574,47 @@
           <w:sz w:val="10"/>
           <w:szCs w:val="10"/>
         </w:rPr>
-        <w:t>XXXXXXXXXXXXXX</w:t>
+        <w:t>{{</w:t>
+      </w:r>
+      <w:proofErr w:type="spellStart"/>
+      <w:r>
+        <w:rPr>
+          <w:rFonts w:ascii="Arial" w:eastAsia="Arial" w:hAnsi="Arial" w:cs="Arial"/>
+          <w:spacing w:val="1"/>
+          <w:sz w:val="10"/>
+          <w:szCs w:val="10"/>
+        </w:rPr>
+        <w:t>NivelEscolar</w:t>
+      </w:r>
+      <w:proofErr w:type="spellEnd"/>
+      <w:r>
+        <w:rPr>
+          <w:rFonts w:ascii="Arial" w:eastAsia="Arial" w:hAnsi="Arial" w:cs="Arial"/>
+          <w:spacing w:val="1"/>
+          <w:sz w:val="10"/>
+          <w:szCs w:val="10"/>
+        </w:rPr>
+        <w:t>}} EN {{</w:t>
+      </w:r>
+      <w:proofErr w:type="spellStart"/>
+      <w:r>
+        <w:rPr>
+          <w:rFonts w:ascii="Arial" w:eastAsia="Arial" w:hAnsi="Arial" w:cs="Arial"/>
+          <w:spacing w:val="1"/>
+          <w:sz w:val="10"/>
+          <w:szCs w:val="10"/>
+        </w:rPr>
+        <w:t>FormacionEducativa</w:t>
+      </w:r>
+      <w:proofErr w:type="spellEnd"/>
+      <w:r>
+        <w:rPr>
+          <w:rFonts w:ascii="Arial" w:eastAsia="Arial" w:hAnsi="Arial" w:cs="Arial"/>
+          <w:spacing w:val="1"/>
+          <w:sz w:val="10"/>
+          <w:szCs w:val="10"/>
+        </w:rPr>
+        <w:t>}}</w:t>
       </w:r>
       <w:r>
         <w:rPr>
@@ -15420,7 +15512,6 @@
       <w:pPr>
         <w:spacing w:before="98"/>
         <w:ind w:left="100" w:right="178"/>
-        <w:jc w:val="both"/>
         <w:rPr>
           <w:b/>
           <w:sz w:val="14"/>
@@ -15461,24 +15552,22 @@
       <w:r>
         <w:rPr>
           <w:rFonts w:ascii="Arial" w:eastAsia="Arial" w:hAnsi="Arial" w:cs="Arial"/>
+          <w:sz w:val="10"/>
+          <w:szCs w:val="10"/>
+          <w:lang w:val="es-MX"/>
+        </w:rPr>
+        <w:t xml:space="preserve"> </w:t>
+      </w:r>
+      <w:r>
+        <w:rPr>
+          <w:rFonts w:ascii="Arial" w:eastAsia="Arial" w:hAnsi="Arial" w:cs="Arial"/>
           <w:b/>
           <w:bCs/>
           <w:sz w:val="10"/>
           <w:szCs w:val="10"/>
           <w:lang w:val="es-MX"/>
         </w:rPr>
-        <w:t xml:space="preserve"> </w:t>
-      </w:r>
-      <w:r>
-        <w:rPr>
-          <w:rFonts w:ascii="Arial" w:eastAsia="Arial" w:hAnsi="Arial" w:cs="Arial"/>
-          <w:b/>
-          <w:bCs/>
-          <w:sz w:val="10"/>
-          <w:szCs w:val="10"/>
-          <w:lang w:val="es-MX"/>
-        </w:rPr>
-        <w:t>XXXXXXXXXXXXXXXXXXXXXX</w:t>
+        <w:t>{{Domicilio}}</w:t>
       </w:r>
       <w:r>
         <w:rPr>
@@ -35482,20 +35571,52 @@
         <w:rPr>
           <w:rFonts w:ascii="Arial" w:eastAsia="Arial" w:hAnsi="Arial" w:cs="Arial"/>
           <w:b/>
-          <w:spacing w:val="1"/>
-          <w:sz w:val="10"/>
-          <w:szCs w:val="10"/>
-        </w:rPr>
-        <w:t>XX</w:t>
-      </w:r>
-      <w:r>
-        <w:rPr>
-          <w:rFonts w:ascii="Arial" w:eastAsia="Arial" w:hAnsi="Arial" w:cs="Arial"/>
-          <w:b/>
           <w:spacing w:val="6"/>
           <w:sz w:val="10"/>
           <w:szCs w:val="10"/>
         </w:rPr>
+        <w:t>{</w:t>
+      </w:r>
+      <w:r>
+        <w:rPr>
+          <w:rFonts w:ascii="Arial" w:eastAsia="Arial" w:hAnsi="Arial" w:cs="Arial"/>
+          <w:b/>
+          <w:spacing w:val="1"/>
+          <w:sz w:val="10"/>
+          <w:szCs w:val="10"/>
+        </w:rPr>
+        <w:t>{</w:t>
+      </w:r>
+      <w:proofErr w:type="spellStart"/>
+      <w:r>
+        <w:rPr>
+          <w:rFonts w:ascii="Arial" w:eastAsia="Arial" w:hAnsi="Arial" w:cs="Arial"/>
+          <w:b/>
+          <w:spacing w:val="1"/>
+          <w:sz w:val="10"/>
+          <w:szCs w:val="10"/>
+        </w:rPr>
+        <w:t>dia</w:t>
+      </w:r>
+      <w:proofErr w:type="spellEnd"/>
+      <w:r>
+        <w:rPr>
+          <w:rFonts w:ascii="Arial" w:eastAsia="Arial" w:hAnsi="Arial" w:cs="Arial"/>
+          <w:b/>
+          <w:spacing w:val="1"/>
+          <w:sz w:val="10"/>
+          <w:szCs w:val="10"/>
+        </w:rPr>
+        <w:t>}}</w:t>
+      </w:r>
+      <w:r>
+        <w:rPr>
+          <w:rFonts w:ascii="Arial" w:eastAsia="Arial" w:hAnsi="Arial" w:cs="Arial"/>
+          <w:b/>
+          <w:spacing w:val="6"/>
+          <w:sz w:val="10"/>
+          <w:szCs w:val="10"/>
+        </w:rPr>
         <w:t xml:space="preserve"> </w:t>
       </w:r>
       <w:r>
@@ -35525,18 +35646,9 @@
           <w:sz w:val="10"/>
           <w:szCs w:val="10"/>
         </w:rPr>
-        <w:t xml:space="preserve"> </w:t>
-      </w:r>
-      <w:r>
-        <w:rPr>
-          <w:rFonts w:ascii="Arial" w:eastAsia="Arial" w:hAnsi="Arial" w:cs="Arial"/>
-          <w:b/>
-          <w:spacing w:val="1"/>
-          <w:sz w:val="10"/>
-          <w:szCs w:val="10"/>
-        </w:rPr>
-        <w:t>XXXXX</w:t>
-      </w:r>
+        <w:t xml:space="preserve"> {{</w:t>
+      </w:r>
+      <w:proofErr w:type="spellStart"/>
       <w:r>
         <w:rPr>
           <w:rFonts w:ascii="Arial" w:eastAsia="Arial" w:hAnsi="Arial" w:cs="Arial"/>
@@ -35545,6 +35657,27 @@
           <w:sz w:val="10"/>
           <w:szCs w:val="10"/>
         </w:rPr>
+        <w:t>mes</w:t>
+      </w:r>
+      <w:proofErr w:type="spellEnd"/>
+      <w:r>
+        <w:rPr>
+          <w:rFonts w:ascii="Arial" w:eastAsia="Arial" w:hAnsi="Arial" w:cs="Arial"/>
+          <w:b/>
+          <w:spacing w:val="6"/>
+          <w:sz w:val="10"/>
+          <w:szCs w:val="10"/>
+        </w:rPr>
+        <w:t>}}</w:t>
+      </w:r>
+      <w:r>
+        <w:rPr>
+          <w:rFonts w:ascii="Arial" w:eastAsia="Arial" w:hAnsi="Arial" w:cs="Arial"/>
+          <w:b/>
+          <w:spacing w:val="6"/>
+          <w:sz w:val="10"/>
+          <w:szCs w:val="10"/>
+        </w:rPr>
         <w:t xml:space="preserve"> </w:t>
       </w:r>
       <w:r>
@@ -35570,6 +35703,35 @@
         <w:rPr>
           <w:rFonts w:ascii="Arial" w:eastAsia="Arial" w:hAnsi="Arial" w:cs="Arial"/>
           <w:b/>
+          <w:sz w:val="10"/>
+          <w:szCs w:val="10"/>
+        </w:rPr>
+        <w:t xml:space="preserve"> {{</w:t>
+      </w:r>
+      <w:proofErr w:type="spellStart"/>
+      <w:r>
+        <w:rPr>
+          <w:rFonts w:ascii="Arial" w:eastAsia="Arial" w:hAnsi="Arial" w:cs="Arial"/>
+          <w:b/>
+          <w:sz w:val="10"/>
+          <w:szCs w:val="10"/>
+        </w:rPr>
+        <w:t>anio</w:t>
+      </w:r>
+      <w:proofErr w:type="spellEnd"/>
+      <w:r>
+        <w:rPr>
+          <w:rFonts w:ascii="Arial" w:eastAsia="Arial" w:hAnsi="Arial" w:cs="Arial"/>
+          <w:b/>
+          <w:sz w:val="10"/>
+          <w:szCs w:val="10"/>
+        </w:rPr>
+        <w:t>}}</w:t>
+      </w:r>
+      <w:r>
+        <w:rPr>
+          <w:rFonts w:ascii="Arial" w:eastAsia="Arial" w:hAnsi="Arial" w:cs="Arial"/>
+          <w:b/>
           <w:spacing w:val="6"/>
           <w:sz w:val="10"/>
           <w:szCs w:val="10"/>
@@ -35584,7 +35746,7 @@
           <w:sz w:val="10"/>
           <w:szCs w:val="10"/>
         </w:rPr>
-        <w:t>XXXX (SE AJUSTA SEGUN CORRESPONDA).</w:t>
+        <w:t>(SE AJUSTA SEGUN CORRESPONDA).</w:t>
       </w:r>
     </w:p>
     <w:p>
@@ -35804,57 +35966,7 @@
           <w:szCs w:val="10"/>
           <w:lang w:val="es-MX"/>
         </w:rPr>
-        <w:fldChar w:fldCharType="begin"/>
-      </w:r>
-      <w:r>
-        <w:rPr>
-          <w:rFonts w:ascii="Arial" w:eastAsia="Arial" w:hAnsi="Arial" w:cs="Arial"/>
-          <w:b/>
-          <w:sz w:val="10"/>
-          <w:szCs w:val="10"/>
-          <w:lang w:val="es-MX"/>
-        </w:rPr>
-        <w:instrText xml:space="preserve"> MERGEFIELD NOMBRE </w:instrText>
-      </w:r>
-      <w:r>
-        <w:rPr>
-          <w:rFonts w:ascii="Arial" w:eastAsia="Arial" w:hAnsi="Arial" w:cs="Arial"/>
-          <w:b/>
-          <w:sz w:val="10"/>
-          <w:szCs w:val="10"/>
-          <w:lang w:val="es-MX"/>
-        </w:rPr>
-        <w:fldChar w:fldCharType="separate"/>
-      </w:r>
-      <w:r>
-        <w:rPr>
-          <w:rFonts w:ascii="Arial" w:eastAsia="Arial" w:hAnsi="Arial" w:cs="Arial"/>
-          <w:b/>
-          <w:sz w:val="10"/>
-          <w:szCs w:val="10"/>
-        </w:rPr>
-        <w:t>XXXXXXXXXXXXXXXXXXXXXX</w:t>
-      </w:r>
-      <w:r>
-        <w:rPr>
-          <w:rFonts w:ascii="Arial" w:eastAsia="Arial" w:hAnsi="Arial" w:cs="Arial"/>
-          <w:b/>
-          <w:noProof/>
-          <w:sz w:val="10"/>
-          <w:szCs w:val="10"/>
-          <w:lang w:val="es-MX"/>
-        </w:rPr>
-        <w:t xml:space="preserve"> </w:t>
-      </w:r>
-      <w:r>
-        <w:rPr>
-          <w:rFonts w:ascii="Arial" w:eastAsia="Arial" w:hAnsi="Arial" w:cs="Arial"/>
-          <w:b/>
-          <w:sz w:val="10"/>
-          <w:szCs w:val="10"/>
-          <w:lang w:val="es-MX"/>
-        </w:rPr>
-        <w:fldChar w:fldCharType="end"/>
+        <w:t>{{Nombre}}</w:t>
       </w:r>
     </w:p>
     <w:p>

</xml_diff>